<commit_message>
Correccion del Esquema del sistema
</commit_message>
<xml_diff>
--- a/SistemaRecomendadorLibros/Documentación/Esquema del Sistema Recomendador.docx
+++ b/SistemaRecomendadorLibros/Documentación/Esquema del Sistema Recomendador.docx
@@ -76,22 +76,35 @@
         <w:jc w:val="both"/>
       </w:pPr>
       <w:r>
-        <w:t xml:space="preserve">Se presentarán los libros del mismo idioma que el usuario, tomando en cuenta para su selección el calificativo de </w:t>
-      </w:r>
-      <w:proofErr w:type="spellStart"/>
-      <w:r>
-        <w:t>best-sellers</w:t>
-      </w:r>
-      <w:proofErr w:type="spellEnd"/>
-      <w:r>
-        <w:t xml:space="preserve">. </w:t>
-      </w:r>
-    </w:p>
-    <w:p>
-      <w:pPr>
-        <w:ind w:left="708"/>
-        <w:jc w:val="both"/>
-      </w:pPr>
+        <w:t xml:space="preserve">Se presentarán los libros del mismo idioma </w:t>
+      </w:r>
+      <w:r>
+        <w:t>del</w:t>
+      </w:r>
+      <w:r>
+        <w:t xml:space="preserve"> usuario</w:t>
+      </w:r>
+      <w:r>
+        <w:t xml:space="preserve"> considerados los más vendidos de la tienda</w:t>
+      </w:r>
+      <w:r>
+        <w:t>, tomando en cuenta para su selección e</w:t>
+      </w:r>
+      <w:r>
+        <w:t xml:space="preserve">l calificativo de best-sellers, </w:t>
+      </w:r>
+      <w:r>
+        <w:t xml:space="preserve">se recomendará </w:t>
+      </w:r>
+      <w:r>
+        <w:t>a estos libros como</w:t>
+      </w:r>
+      <w:r>
+        <w:t xml:space="preserve"> de</w:t>
+      </w:r>
+      <w:r>
+        <w:t xml:space="preserve"> posible preferencia para el usuario.</w:t>
+      </w:r>
     </w:p>
     <w:p>
       <w:pPr>
@@ -144,7 +157,19 @@
         <w:jc w:val="both"/>
       </w:pPr>
       <w:r>
-        <w:t>Se extraerá un rango de precios que ha preferido, mediante la extracción de la varianza de todos los precios de los libros que ha comprado el usuario.</w:t>
+        <w:t xml:space="preserve">Se extraerá un rango de precios que </w:t>
+      </w:r>
+      <w:r>
+        <w:t>el cliente estaria dispuesto a pagar</w:t>
+      </w:r>
+      <w:r>
+        <w:t xml:space="preserve">, mediante la extracción de la </w:t>
+      </w:r>
+      <w:r>
+        <w:t>desviación estandar</w:t>
+      </w:r>
+      <w:r>
+        <w:t xml:space="preserve"> de todos los precios de los libros que ha comprado el usuario.</w:t>
       </w:r>
     </w:p>
     <w:p>
@@ -158,7 +183,13 @@
         <w:jc w:val="both"/>
       </w:pPr>
       <w:r>
-        <w:t>El idioma seleccionado será el más utilizado dentro de las dos categorías seleccionadas.</w:t>
+        <w:t xml:space="preserve">El idioma </w:t>
+      </w:r>
+      <w:r>
+        <w:t>del cliente</w:t>
+      </w:r>
+      <w:r>
+        <w:t xml:space="preserve"> será el más utilizado dentro de las dos categorías seleccionadas.</w:t>
       </w:r>
     </w:p>
     <w:p>
@@ -196,7 +227,19 @@
         <w:jc w:val="both"/>
       </w:pPr>
       <w:r>
-        <w:t>Extraer los libros de la categoría e idioma que el cliente no haya comprado todavía y que estén dentro del rango de precios establecido.</w:t>
+        <w:t>Extraer los libros de la categoría e idioma</w:t>
+      </w:r>
+      <w:r>
+        <w:t>,</w:t>
+      </w:r>
+      <w:r>
+        <w:t xml:space="preserve"> que el cliente no haya comprado todavía y que estén dentro del rango de precios </w:t>
+      </w:r>
+      <w:r>
+        <w:t>determinado anteriormente</w:t>
+      </w:r>
+      <w:r>
+        <w:t>.</w:t>
       </w:r>
     </w:p>
     <w:p>
@@ -210,15 +253,7 @@
         <w:jc w:val="both"/>
       </w:pPr>
       <w:r>
-        <w:t xml:space="preserve">Los libros serán seleccionados tomando en consideración el número de ventas y el calificativo de </w:t>
-      </w:r>
-      <w:proofErr w:type="spellStart"/>
-      <w:r>
-        <w:t>best-sellers</w:t>
-      </w:r>
-      <w:proofErr w:type="spellEnd"/>
-      <w:r>
-        <w:t>.</w:t>
+        <w:t>Los libros serán seleccionados tomando en consideración el número de ventas y el calificativo de best-sellers.</w:t>
       </w:r>
     </w:p>
     <w:p>
@@ -238,14 +273,6 @@
     <w:p>
       <w:pPr>
         <w:jc w:val="both"/>
-        <w:rPr>
-          <w:b/>
-        </w:rPr>
-      </w:pPr>
-    </w:p>
-    <w:p>
-      <w:pPr>
-        <w:jc w:val="both"/>
       </w:pPr>
       <w:r>
         <w:rPr>
@@ -266,7 +293,13 @@
         <w:jc w:val="both"/>
       </w:pPr>
       <w:r>
-        <w:t>El usuario podrá visualizar información sobre un determinado libro, luego de realizar una búsqueda, en este caso se recomendará libros en de acuerdo a:</w:t>
+        <w:t>El usuario podrá visualizar información sobre un determinado libro, luego de realizar una búsqueda, en es</w:t>
+      </w:r>
+      <w:r>
+        <w:t>te caso se recomendará libros</w:t>
+      </w:r>
+      <w:r>
+        <w:t xml:space="preserve"> de acuerdo a:</w:t>
       </w:r>
     </w:p>
     <w:p>
@@ -280,15 +313,19 @@
         <w:jc w:val="both"/>
       </w:pPr>
       <w:r>
-        <w:t xml:space="preserve">Libros que pertenezcan a la misma categoría del libro visualizado, basados en la cantidad de ventas que el cliente no posea, tomando como criterio de ordenación el calificativo de </w:t>
-      </w:r>
-      <w:proofErr w:type="spellStart"/>
-      <w:r>
-        <w:t>best-seller</w:t>
-      </w:r>
-      <w:proofErr w:type="spellEnd"/>
-      <w:r>
-        <w:t>.</w:t>
+        <w:t>Libros que pertenezcan a la misma categoría del libro visualizado, basados en la cantidad de ventas</w:t>
+      </w:r>
+      <w:r>
+        <w:t xml:space="preserve"> de los libros y consideerando </w:t>
+      </w:r>
+      <w:r>
+        <w:t>que el cliente no posea</w:t>
+      </w:r>
+      <w:r>
+        <w:t xml:space="preserve"> ya está publicación</w:t>
+      </w:r>
+      <w:r>
+        <w:t>, tomando como criterio de ordenación el calificativo de best-seller.</w:t>
       </w:r>
     </w:p>
     <w:p>
@@ -302,18 +339,8 @@
         <w:jc w:val="both"/>
       </w:pPr>
       <w:r>
-        <w:lastRenderedPageBreak/>
         <w:t>Sino existiesen libros que cumplan con estas condiciones, se tratará la recomendación como el Caso 1.</w:t>
       </w:r>
-    </w:p>
-    <w:p/>
-    <w:p/>
-    <w:p>
-      <w:pPr>
-        <w:rPr>
-          <w:b/>
-        </w:rPr>
-      </w:pPr>
     </w:p>
     <w:sectPr>
       <w:pgSz w:w="12240" w:h="15840"/>

</xml_diff>